<commit_message>
Updated for git site.
</commit_message>
<xml_diff>
--- a/Class Diagram Rough Draft/projectDescription.docx
+++ b/Class Diagram Rough Draft/projectDescription.docx
@@ -24,6 +24,17 @@
       </w:pPr>
       <w:r>
         <w:t>Group SM-3</w:t>
+      </w:r>
+      <w:r>
+        <w:t xml:space="preserve"> </w:t>
+      </w:r>
+    </w:p>
+    <w:p>
+      <w:pPr>
+        <w:jc w:val="center"/>
+      </w:pPr>
+      <w:r>
+        <w:t>https://github.com/group-sm3/tictaktoe</w:t>
       </w:r>
     </w:p>
     <w:p>
@@ -133,6 +144,8 @@
         </w:rPr>
         <w:t>Live Play</w:t>
       </w:r>
+      <w:bookmarkStart w:id="0" w:name="_GoBack"/>
+      <w:bookmarkEnd w:id="0"/>
     </w:p>
     <w:p>
       <w:pPr>
@@ -198,12 +211,7 @@
         <w:jc w:val="both"/>
       </w:pPr>
       <w:r>
-        <w:t>Given the month to complete the project, we are considerate of time constraints, but would like to add a two-player mode from distinct hardware.  Given that this will require a connection (LAN or WAN to be determined).  In addition to this remote gaming mode, we’d also have</w:t>
-      </w:r>
-      <w:bookmarkStart w:id="0" w:name="_GoBack"/>
-      <w:bookmarkEnd w:id="0"/>
-      <w:r>
-        <w:t xml:space="preserve"> a chat log for in-game play.</w:t>
+        <w:t>Given the month to complete the project, we are considerate of time constraints, but would like to add a two-player mode from distinct hardware.  Given that this will require a connection (LAN or WAN to be determined).  In addition to this remote gaming mode, we’d also have a chat log for in-game play.</w:t>
       </w:r>
     </w:p>
     <w:sectPr>

</xml_diff>

<commit_message>
Updated project description to reflect name and game change.
</commit_message>
<xml_diff>
--- a/Class Diagram Rough Draft/projectDescription.docx
+++ b/Class Diagram Rough Draft/projectDescription.docx
@@ -34,13 +34,8 @@
         <w:jc w:val="center"/>
       </w:pPr>
       <w:r>
-        <w:t>https://github.com/group-sm3/tictaktoe</w:t>
-      </w:r>
-    </w:p>
-    <w:p>
-      <w:pPr>
-        <w:jc w:val="both"/>
-      </w:pPr>
+        <w:t>https://github.com/group-sm3/connect4-sm3</w:t>
+      </w:r>
     </w:p>
     <w:p>
       <w:pPr>
@@ -50,6 +45,15 @@
           <w:iCs/>
         </w:rPr>
       </w:pPr>
+    </w:p>
+    <w:p>
+      <w:pPr>
+        <w:jc w:val="both"/>
+        <w:rPr>
+          <w:i/>
+          <w:iCs/>
+        </w:rPr>
+      </w:pPr>
       <w:r>
         <w:rPr>
           <w:i/>
@@ -69,7 +73,13 @@
         <w:t>b</w:t>
       </w:r>
       <w:r>
-        <w:t xml:space="preserve">attleship example in TRACs, we’ve chosen to create a game of tic-tac-toe.  The program will </w:t>
+        <w:t xml:space="preserve">attleship example in TRACs, we’ve chosen to create a game of </w:t>
+      </w:r>
+      <w:r>
+        <w:t>Connect Four</w:t>
+      </w:r>
+      <w:r>
+        <w:t xml:space="preserve">.  The program will </w:t>
       </w:r>
       <w:r>
         <w:t>present three options from the main menu: single player (easy and hard mode), two</w:t>
@@ -84,7 +94,10 @@
         <w:t xml:space="preserve">.  </w:t>
       </w:r>
       <w:r>
-        <w:t>There will be an option for the traditional 3x3, along with 4x4 and 5x5.</w:t>
+        <w:t xml:space="preserve">There will be an option for the traditional </w:t>
+      </w:r>
+      <w:r>
+        <w:t xml:space="preserve">7x6 grid, wherein players drop color disks into columns.  To be a victor in a match, one must drop their disks such that they create a line of four (i.e. horizontally, vertically, or diagonally).  </w:t>
       </w:r>
     </w:p>
     <w:p>
@@ -108,7 +121,13 @@
         <w:jc w:val="both"/>
       </w:pPr>
       <w:r>
-        <w:t xml:space="preserve">Easy mode will involve the program randomly selecting an empty square.  Hard mode will follow a simple algorithm to increase the program’s chance of winning.  </w:t>
+        <w:t>Easy mode will involve the program randomly selecting a</w:t>
+      </w:r>
+      <w:r>
+        <w:t xml:space="preserve"> column to drop a disk</w:t>
+      </w:r>
+      <w:r>
+        <w:t xml:space="preserve">.  Hard mode will follow a simple algorithm to increase the program’s chance of winning.  </w:t>
       </w:r>
       <w:r>
         <w:t xml:space="preserve">The program will open to a menu where a user chooses the gaming </w:t>
@@ -144,21 +163,28 @@
         </w:rPr>
         <w:t>Live Play</w:t>
       </w:r>
-      <w:bookmarkStart w:id="0" w:name="_GoBack"/>
-      <w:bookmarkEnd w:id="0"/>
     </w:p>
     <w:p>
       <w:pPr>
         <w:jc w:val="both"/>
       </w:pPr>
       <w:r>
-        <w:t xml:space="preserve">In single-player mode, the user chooses their icon (X or O).  </w:t>
+        <w:t xml:space="preserve">In single-player mode, the user chooses their </w:t>
+      </w:r>
+      <w:r>
+        <w:t>disk color.</w:t>
+      </w:r>
+      <w:r>
+        <w:t xml:space="preserve">  </w:t>
       </w:r>
       <w:r>
         <w:t xml:space="preserve">In two-player mode, the </w:t>
       </w:r>
       <w:r>
-        <w:t xml:space="preserve">icon and </w:t>
+        <w:t>color</w:t>
+      </w:r>
+      <w:r>
+        <w:t xml:space="preserve"> and </w:t>
       </w:r>
       <w:r>
         <w:t xml:space="preserve">first move </w:t>
@@ -170,15 +196,10 @@
         <w:t xml:space="preserve"> determined by a virtual coin flip</w:t>
       </w:r>
       <w:r>
-        <w:t xml:space="preserve">; </w:t>
-      </w:r>
-      <w:proofErr w:type="gramStart"/>
-      <w:r>
-        <w:t>also</w:t>
-      </w:r>
-      <w:proofErr w:type="gramEnd"/>
-      <w:r>
-        <w:t xml:space="preserve"> each icon alternates automatically, as the players will share the same screen</w:t>
+        <w:t>.  Each disk color</w:t>
+      </w:r>
+      <w:r>
+        <w:t xml:space="preserve"> alternates automatically, as the players will share the same screen</w:t>
       </w:r>
       <w:r>
         <w:t>.</w:t>
@@ -213,6 +234,8 @@
       <w:r>
         <w:t>Given the month to complete the project, we are considerate of time constraints, but would like to add a two-player mode from distinct hardware.  Given that this will require a connection (LAN or WAN to be determined).  In addition to this remote gaming mode, we’d also have a chat log for in-game play.</w:t>
       </w:r>
+      <w:bookmarkStart w:id="0" w:name="_GoBack"/>
+      <w:bookmarkEnd w:id="0"/>
     </w:p>
     <w:sectPr>
       <w:pgSz w:w="12240" w:h="15840"/>

</xml_diff>

<commit_message>
Updated github with socket work, including prep docs for design.
</commit_message>
<xml_diff>
--- a/Class Diagram Rough Draft/projectDescription.docx
+++ b/Class Diagram Rough Draft/projectDescription.docx
@@ -1,55 +1,74 @@
 
 <file path=word/document.xml><?xml version="1.0" encoding="utf-8"?>
-<w:document xmlns:wpc="http://schemas.microsoft.com/office/word/2010/wordprocessingCanvas" xmlns:cx="http://schemas.microsoft.com/office/drawing/2014/chartex" xmlns:cx1="http://schemas.microsoft.com/office/drawing/2015/9/8/chartex" xmlns:cx2="http://schemas.microsoft.com/office/drawing/2015/10/21/chartex" xmlns:cx3="http://schemas.microsoft.com/office/drawing/2016/5/9/chartex" xmlns:cx4="http://schemas.microsoft.com/office/drawing/2016/5/10/chartex" xmlns:cx5="http://schemas.microsoft.com/office/drawing/2016/5/11/chartex" xmlns:cx6="http://schemas.microsoft.com/office/drawing/2016/5/12/chartex" xmlns:cx7="http://schemas.microsoft.com/office/drawing/2016/5/13/chartex" xmlns:cx8="http://schemas.microsoft.com/office/drawing/2016/5/14/chartex" xmlns:mc="http://schemas.openxmlformats.org/markup-compatibility/2006" xmlns:aink="http://schemas.microsoft.com/office/drawing/2016/ink" xmlns:am3d="http://schemas.microsoft.com/office/drawing/2017/model3d" xmlns:o="urn:schemas-microsoft-com:office:office" xmlns:r="http://schemas.openxmlformats.org/officeDocument/2006/relationships" xmlns:m="http://schemas.openxmlformats.org/officeDocument/2006/math" xmlns:v="urn:schemas-microsoft-com:vml" xmlns:wp14="http://schemas.microsoft.com/office/word/2010/wordprocessingDrawing" xmlns:wp="http://schemas.openxmlformats.org/drawingml/2006/wordprocessingDrawing" xmlns:w10="urn:schemas-microsoft-com:office:word" xmlns:w="http://schemas.openxmlformats.org/wordprocessingml/2006/main" xmlns:w14="http://schemas.microsoft.com/office/word/2010/wordml" xmlns:w15="http://schemas.microsoft.com/office/word/2012/wordml" xmlns:w16cid="http://schemas.microsoft.com/office/word/2016/wordml/cid" xmlns:w16se="http://schemas.microsoft.com/office/word/2015/wordml/symex" xmlns:wpg="http://schemas.microsoft.com/office/word/2010/wordprocessingGroup" xmlns:wpi="http://schemas.microsoft.com/office/word/2010/wordprocessingInk" xmlns:wne="http://schemas.microsoft.com/office/word/2006/wordml" xmlns:wps="http://schemas.microsoft.com/office/word/2010/wordprocessingShape" mc:Ignorable="w14 w15 w16se w16cid wp14">
+<w:document xmlns:o="urn:schemas-microsoft-com:office:office" xmlns:r="http://schemas.openxmlformats.org/officeDocument/2006/relationships" xmlns:v="urn:schemas-microsoft-com:vml" xmlns:w="http://schemas.openxmlformats.org/wordprocessingml/2006/main" xmlns:w10="urn:schemas-microsoft-com:office:word" xmlns:wp="http://schemas.openxmlformats.org/drawingml/2006/wordprocessingDrawing" xmlns:wps="http://schemas.microsoft.com/office/word/2010/wordprocessingShape" xmlns:wpg="http://schemas.microsoft.com/office/word/2010/wordprocessingGroup" xmlns:mc="http://schemas.openxmlformats.org/markup-compatibility/2006" xmlns:wp14="http://schemas.microsoft.com/office/word/2010/wordprocessingDrawing" xmlns:w14="http://schemas.microsoft.com/office/word/2010/wordml" mc:Ignorable="w14 wp14">
   <w:body>
     <w:p>
       <w:pPr>
+        <w:pStyle w:val="Normal"/>
         <w:jc w:val="center"/>
-      </w:pPr>
-      <w:r>
-        <w:t>Tic-Tac-Toe</w:t>
-      </w:r>
-    </w:p>
-    <w:p>
-      <w:pPr>
+        <w:rPr/>
+      </w:pPr>
+      <w:r>
+        <w:rPr/>
+        <w:t>Connect Four</w:t>
+      </w:r>
+    </w:p>
+    <w:p>
+      <w:pPr>
+        <w:pStyle w:val="Normal"/>
         <w:jc w:val="center"/>
-      </w:pPr>
-      <w:r>
+        <w:rPr/>
+      </w:pPr>
+      <w:r>
+        <w:rPr/>
         <w:t>Project Description</w:t>
       </w:r>
     </w:p>
     <w:p>
       <w:pPr>
+        <w:pStyle w:val="Normal"/>
         <w:jc w:val="center"/>
-      </w:pPr>
-      <w:r>
-        <w:t>Group SM-3</w:t>
-      </w:r>
-      <w:r>
-        <w:t xml:space="preserve"> </w:t>
-      </w:r>
-    </w:p>
-    <w:p>
-      <w:pPr>
+        <w:rPr/>
+      </w:pPr>
+      <w:r>
+        <w:rPr/>
+        <w:t xml:space="preserve">Group SM-3 </w:t>
+      </w:r>
+    </w:p>
+    <w:p>
+      <w:pPr>
+        <w:pStyle w:val="Normal"/>
         <w:jc w:val="center"/>
-      </w:pPr>
-      <w:r>
+        <w:rPr/>
+      </w:pPr>
+      <w:r>
+        <w:rPr/>
         <w:t>https://github.com/group-sm3/connect4-sm3</w:t>
       </w:r>
     </w:p>
     <w:p>
       <w:pPr>
+        <w:pStyle w:val="Normal"/>
         <w:jc w:val="both"/>
         <w:rPr>
           <w:i/>
+          <w:i/>
           <w:iCs/>
         </w:rPr>
       </w:pPr>
-    </w:p>
-    <w:p>
-      <w:pPr>
+      <w:r>
+        <w:rPr>
+          <w:i/>
+          <w:iCs/>
+        </w:rPr>
+      </w:r>
+    </w:p>
+    <w:p>
+      <w:pPr>
+        <w:pStyle w:val="Normal"/>
         <w:jc w:val="both"/>
         <w:rPr>
+          <w:i/>
           <w:i/>
           <w:iCs/>
         </w:rPr>
@@ -64,46 +83,29 @@
     </w:p>
     <w:p>
       <w:pPr>
+        <w:pStyle w:val="Normal"/>
         <w:jc w:val="both"/>
-      </w:pPr>
-      <w:r>
-        <w:t xml:space="preserve">Drawing from the </w:t>
-      </w:r>
-      <w:r>
-        <w:t>b</w:t>
-      </w:r>
-      <w:r>
-        <w:t xml:space="preserve">attleship example in TRACs, we’ve chosen to create a game of </w:t>
-      </w:r>
-      <w:r>
-        <w:t>Connect Four</w:t>
-      </w:r>
-      <w:r>
-        <w:t xml:space="preserve">.  The program will </w:t>
-      </w:r>
-      <w:r>
-        <w:t>present three options from the main menu: single player (easy and hard mode), two</w:t>
-      </w:r>
-      <w:r>
-        <w:t>-player (between two users)</w:t>
-      </w:r>
-      <w:r>
-        <w:t>, and leaderboard stats</w:t>
-      </w:r>
-      <w:r>
-        <w:t xml:space="preserve">.  </w:t>
-      </w:r>
-      <w:r>
-        <w:t xml:space="preserve">There will be an option for the traditional </w:t>
-      </w:r>
-      <w:r>
-        <w:t xml:space="preserve">7x6 grid, wherein players drop color disks into columns.  To be a victor in a match, one must drop their disks such that they create a line of four (i.e. horizontally, vertically, or diagonally).  </w:t>
-      </w:r>
-    </w:p>
-    <w:p>
-      <w:pPr>
+        <w:rPr/>
+      </w:pPr>
+      <w:r>
+        <w:rPr/>
+        <w:t xml:space="preserve">Drawing from the battleship example in TRACs, </w:t>
+      </w:r>
+      <w:r>
+        <w:rPr/>
+        <w:t>we will</w:t>
+      </w:r>
+      <w:r>
+        <w:rPr/>
+        <w:t xml:space="preserve"> create a game of Connect Four.  The program will present three options from the main menu: single player (easy and hard mode), two-player (between two users), and leaderboard stats.  There will be an option for the traditional 7x6 grid, wherein players drop color disks into columns.  To be a victor in a match, one must drop their disks such that they create a line of four (i.e. horizontally, vertically, or diagonally).  </w:t>
+      </w:r>
+    </w:p>
+    <w:p>
+      <w:pPr>
+        <w:pStyle w:val="Normal"/>
         <w:jc w:val="both"/>
         <w:rPr>
+          <w:i/>
           <w:i/>
           <w:iCs/>
         </w:rPr>
@@ -118,40 +120,21 @@
     </w:p>
     <w:p>
       <w:pPr>
+        <w:pStyle w:val="Normal"/>
         <w:jc w:val="both"/>
-      </w:pPr>
-      <w:r>
-        <w:t>Easy mode will involve the program randomly selecting a</w:t>
-      </w:r>
-      <w:r>
-        <w:t xml:space="preserve"> column to drop a disk</w:t>
-      </w:r>
-      <w:r>
-        <w:t xml:space="preserve">.  Hard mode will follow a simple algorithm to increase the program’s chance of winning.  </w:t>
-      </w:r>
-      <w:r>
-        <w:t xml:space="preserve">The program will open to a menu where a user chooses the gaming </w:t>
-      </w:r>
-      <w:r>
-        <w:t>mode, or to</w:t>
-      </w:r>
-      <w:r>
-        <w:t xml:space="preserve"> view </w:t>
-      </w:r>
-      <w:r>
-        <w:t>the</w:t>
-      </w:r>
-      <w:r>
-        <w:t xml:space="preserve"> leaderboard</w:t>
-      </w:r>
-      <w:r>
-        <w:t>.</w:t>
-      </w:r>
-    </w:p>
-    <w:p>
-      <w:pPr>
+        <w:rPr/>
+      </w:pPr>
+      <w:r>
+        <w:rPr/>
+        <w:t>Easy mode will involve the program randomly selecting a column to drop a disk.  Hard mode will follow a simple algorithm to increase the program’s chance of winning.  The program will open to a menu where a user chooses the gaming mode, or to view the leaderboard.</w:t>
+      </w:r>
+    </w:p>
+    <w:p>
+      <w:pPr>
+        <w:pStyle w:val="Normal"/>
         <w:jc w:val="both"/>
         <w:rPr>
+          <w:i/>
           <w:i/>
           <w:iCs/>
         </w:rPr>
@@ -166,55 +149,21 @@
     </w:p>
     <w:p>
       <w:pPr>
+        <w:pStyle w:val="Normal"/>
         <w:jc w:val="both"/>
-      </w:pPr>
-      <w:r>
-        <w:t xml:space="preserve">In single-player mode, the user chooses their </w:t>
-      </w:r>
-      <w:r>
-        <w:t>disk color.</w:t>
-      </w:r>
-      <w:r>
-        <w:t xml:space="preserve">  </w:t>
-      </w:r>
-      <w:r>
-        <w:t xml:space="preserve">In two-player mode, the </w:t>
-      </w:r>
-      <w:r>
-        <w:t>color</w:t>
-      </w:r>
-      <w:r>
-        <w:t xml:space="preserve"> and </w:t>
-      </w:r>
-      <w:r>
-        <w:t xml:space="preserve">first move </w:t>
-      </w:r>
-      <w:r>
-        <w:t>are</w:t>
-      </w:r>
-      <w:r>
-        <w:t xml:space="preserve"> determined by a virtual coin flip</w:t>
-      </w:r>
-      <w:r>
-        <w:t>.  Each disk color</w:t>
-      </w:r>
-      <w:r>
-        <w:t xml:space="preserve"> alternates automatically, as the players will share the same screen</w:t>
-      </w:r>
-      <w:r>
-        <w:t>.</w:t>
-      </w:r>
-      <w:r>
-        <w:t xml:space="preserve">  </w:t>
-      </w:r>
-      <w:r>
-        <w:t xml:space="preserve">Should a user choose to quit a game early, the game is considered a loss.  </w:t>
-      </w:r>
-    </w:p>
-    <w:p>
-      <w:pPr>
+        <w:rPr/>
+      </w:pPr>
+      <w:r>
+        <w:rPr/>
+        <w:t xml:space="preserve">In single-player mode, the user chooses their disk color.  In two-player mode, the color and first move are determined by a virtual coin flip.  Each disk color alternates automatically, as the players will share the same screen.  Should a user choose to quit a game early, the game is considered a loss.  </w:t>
+      </w:r>
+    </w:p>
+    <w:p>
+      <w:pPr>
+        <w:pStyle w:val="Normal"/>
         <w:jc w:val="both"/>
         <w:rPr>
+          <w:i/>
           <w:i/>
           <w:iCs/>
         </w:rPr>
@@ -229,52 +178,55 @@
     </w:p>
     <w:p>
       <w:pPr>
+        <w:pStyle w:val="Normal"/>
+        <w:spacing w:before="0" w:after="160"/>
         <w:jc w:val="both"/>
-      </w:pPr>
-      <w:r>
+        <w:rPr/>
+      </w:pPr>
+      <w:r>
+        <w:rPr/>
         <w:t>Given the month to complete the project, we are considerate of time constraints, but would like to add a two-player mode from distinct hardware.  Given that this will require a connection (LAN or WAN to be determined).  In addition to this remote gaming mode, we’d also have a chat log for in-game play.</w:t>
       </w:r>
-      <w:bookmarkStart w:id="0" w:name="_GoBack"/>
-      <w:bookmarkEnd w:id="0"/>
     </w:p>
     <w:sectPr>
+      <w:type w:val="nextPage"/>
       <w:pgSz w:w="12240" w:h="15840"/>
-      <w:pgMar w:top="1440" w:right="1440" w:bottom="1440" w:left="1440" w:header="720" w:footer="720" w:gutter="0"/>
-      <w:cols w:space="720"/>
-      <w:docGrid w:linePitch="360"/>
+      <w:pgMar w:left="1440" w:right="1440" w:header="0" w:top="1440" w:footer="0" w:bottom="1440" w:gutter="0"/>
+      <w:pgNumType w:fmt="decimal"/>
+      <w:formProt w:val="false"/>
+      <w:textDirection w:val="lrTb"/>
+      <w:docGrid w:type="default" w:linePitch="360" w:charSpace="4096"/>
     </w:sectPr>
   </w:body>
 </w:document>
 </file>
 
 <file path=word/styles.xml><?xml version="1.0" encoding="utf-8"?>
-<w:styles xmlns:mc="http://schemas.openxmlformats.org/markup-compatibility/2006" xmlns:r="http://schemas.openxmlformats.org/officeDocument/2006/relationships" xmlns:w="http://schemas.openxmlformats.org/wordprocessingml/2006/main" xmlns:w14="http://schemas.microsoft.com/office/word/2010/wordml" xmlns:w15="http://schemas.microsoft.com/office/word/2012/wordml" xmlns:w16cid="http://schemas.microsoft.com/office/word/2016/wordml/cid" xmlns:w16se="http://schemas.microsoft.com/office/word/2015/wordml/symex" mc:Ignorable="w14 w15 w16se w16cid">
+<w:styles xmlns:w="http://schemas.openxmlformats.org/wordprocessingml/2006/main" xmlns:w14="http://schemas.microsoft.com/office/word/2010/wordml" xmlns:mc="http://schemas.openxmlformats.org/markup-compatibility/2006" mc:Ignorable="w14">
   <w:docDefaults>
     <w:rPrDefault>
       <w:rPr>
-        <w:rFonts w:asciiTheme="minorHAnsi" w:eastAsiaTheme="minorHAnsi" w:hAnsiTheme="minorHAnsi" w:cstheme="minorBidi"/>
+        <w:rFonts w:ascii="Calibri" w:hAnsi="Calibri" w:eastAsia="Calibri" w:cs="" w:asciiTheme="minorHAnsi" w:cstheme="minorBidi" w:eastAsiaTheme="minorHAnsi" w:hAnsiTheme="minorHAnsi"/>
         <w:sz w:val="22"/>
         <w:szCs w:val="22"/>
         <w:lang w:val="en-US" w:eastAsia="en-US" w:bidi="ar-SA"/>
       </w:rPr>
     </w:rPrDefault>
     <w:pPrDefault>
-      <w:pPr>
-        <w:spacing w:after="160" w:line="259" w:lineRule="auto"/>
-      </w:pPr>
+      <w:pPr/>
     </w:pPrDefault>
   </w:docDefaults>
   <w:latentStyles w:defLockedState="0" w:defUIPriority="99" w:defSemiHidden="0" w:defUnhideWhenUsed="0" w:defQFormat="0" w:count="376">
     <w:lsdException w:name="Normal" w:uiPriority="0" w:qFormat="1"/>
     <w:lsdException w:name="heading 1" w:uiPriority="9" w:qFormat="1"/>
-    <w:lsdException w:name="heading 2" w:semiHidden="1" w:uiPriority="9" w:unhideWhenUsed="1" w:qFormat="1"/>
-    <w:lsdException w:name="heading 3" w:semiHidden="1" w:uiPriority="9" w:unhideWhenUsed="1" w:qFormat="1"/>
-    <w:lsdException w:name="heading 4" w:semiHidden="1" w:uiPriority="9" w:unhideWhenUsed="1" w:qFormat="1"/>
-    <w:lsdException w:name="heading 5" w:semiHidden="1" w:uiPriority="9" w:unhideWhenUsed="1" w:qFormat="1"/>
-    <w:lsdException w:name="heading 6" w:semiHidden="1" w:uiPriority="9" w:unhideWhenUsed="1" w:qFormat="1"/>
-    <w:lsdException w:name="heading 7" w:semiHidden="1" w:uiPriority="9" w:unhideWhenUsed="1" w:qFormat="1"/>
-    <w:lsdException w:name="heading 8" w:semiHidden="1" w:uiPriority="9" w:unhideWhenUsed="1" w:qFormat="1"/>
-    <w:lsdException w:name="heading 9" w:semiHidden="1" w:uiPriority="9" w:unhideWhenUsed="1" w:qFormat="1"/>
+    <w:lsdException w:name="heading 2" w:uiPriority="9" w:semiHidden="1" w:unhideWhenUsed="1" w:qFormat="1"/>
+    <w:lsdException w:name="heading 3" w:uiPriority="9" w:semiHidden="1" w:unhideWhenUsed="1" w:qFormat="1"/>
+    <w:lsdException w:name="heading 4" w:uiPriority="9" w:semiHidden="1" w:unhideWhenUsed="1" w:qFormat="1"/>
+    <w:lsdException w:name="heading 5" w:uiPriority="9" w:semiHidden="1" w:unhideWhenUsed="1" w:qFormat="1"/>
+    <w:lsdException w:name="heading 6" w:uiPriority="9" w:semiHidden="1" w:unhideWhenUsed="1" w:qFormat="1"/>
+    <w:lsdException w:name="heading 7" w:uiPriority="9" w:semiHidden="1" w:unhideWhenUsed="1" w:qFormat="1"/>
+    <w:lsdException w:name="heading 8" w:uiPriority="9" w:semiHidden="1" w:unhideWhenUsed="1" w:qFormat="1"/>
+    <w:lsdException w:name="heading 9" w:uiPriority="9" w:semiHidden="1" w:unhideWhenUsed="1" w:qFormat="1"/>
     <w:lsdException w:name="index 1" w:semiHidden="1" w:unhideWhenUsed="1"/>
     <w:lsdException w:name="index 2" w:semiHidden="1" w:unhideWhenUsed="1"/>
     <w:lsdException w:name="index 3" w:semiHidden="1" w:unhideWhenUsed="1"/>
@@ -284,22 +236,22 @@
     <w:lsdException w:name="index 7" w:semiHidden="1" w:unhideWhenUsed="1"/>
     <w:lsdException w:name="index 8" w:semiHidden="1" w:unhideWhenUsed="1"/>
     <w:lsdException w:name="index 9" w:semiHidden="1" w:unhideWhenUsed="1"/>
-    <w:lsdException w:name="toc 1" w:semiHidden="1" w:uiPriority="39" w:unhideWhenUsed="1"/>
-    <w:lsdException w:name="toc 2" w:semiHidden="1" w:uiPriority="39" w:unhideWhenUsed="1"/>
-    <w:lsdException w:name="toc 3" w:semiHidden="1" w:uiPriority="39" w:unhideWhenUsed="1"/>
-    <w:lsdException w:name="toc 4" w:semiHidden="1" w:uiPriority="39" w:unhideWhenUsed="1"/>
-    <w:lsdException w:name="toc 5" w:semiHidden="1" w:uiPriority="39" w:unhideWhenUsed="1"/>
-    <w:lsdException w:name="toc 6" w:semiHidden="1" w:uiPriority="39" w:unhideWhenUsed="1"/>
-    <w:lsdException w:name="toc 7" w:semiHidden="1" w:uiPriority="39" w:unhideWhenUsed="1"/>
-    <w:lsdException w:name="toc 8" w:semiHidden="1" w:uiPriority="39" w:unhideWhenUsed="1"/>
-    <w:lsdException w:name="toc 9" w:semiHidden="1" w:uiPriority="39" w:unhideWhenUsed="1"/>
+    <w:lsdException w:name="toc 1" w:uiPriority="39" w:semiHidden="1" w:unhideWhenUsed="1"/>
+    <w:lsdException w:name="toc 2" w:uiPriority="39" w:semiHidden="1" w:unhideWhenUsed="1"/>
+    <w:lsdException w:name="toc 3" w:uiPriority="39" w:semiHidden="1" w:unhideWhenUsed="1"/>
+    <w:lsdException w:name="toc 4" w:uiPriority="39" w:semiHidden="1" w:unhideWhenUsed="1"/>
+    <w:lsdException w:name="toc 5" w:uiPriority="39" w:semiHidden="1" w:unhideWhenUsed="1"/>
+    <w:lsdException w:name="toc 6" w:uiPriority="39" w:semiHidden="1" w:unhideWhenUsed="1"/>
+    <w:lsdException w:name="toc 7" w:uiPriority="39" w:semiHidden="1" w:unhideWhenUsed="1"/>
+    <w:lsdException w:name="toc 8" w:uiPriority="39" w:semiHidden="1" w:unhideWhenUsed="1"/>
+    <w:lsdException w:name="toc 9" w:uiPriority="39" w:semiHidden="1" w:unhideWhenUsed="1"/>
     <w:lsdException w:name="Normal Indent" w:semiHidden="1" w:unhideWhenUsed="1"/>
     <w:lsdException w:name="footnote text" w:semiHidden="1" w:unhideWhenUsed="1"/>
     <w:lsdException w:name="annotation text" w:semiHidden="1" w:unhideWhenUsed="1"/>
     <w:lsdException w:name="header" w:semiHidden="1" w:unhideWhenUsed="1"/>
     <w:lsdException w:name="footer" w:semiHidden="1" w:unhideWhenUsed="1"/>
     <w:lsdException w:name="index heading" w:semiHidden="1" w:unhideWhenUsed="1"/>
-    <w:lsdException w:name="caption" w:semiHidden="1" w:uiPriority="35" w:unhideWhenUsed="1" w:qFormat="1"/>
+    <w:lsdException w:name="caption" w:uiPriority="35" w:semiHidden="1" w:unhideWhenUsed="1" w:qFormat="1"/>
     <w:lsdException w:name="table of figures" w:semiHidden="1" w:unhideWhenUsed="1"/>
     <w:lsdException w:name="envelope address" w:semiHidden="1" w:unhideWhenUsed="1"/>
     <w:lsdException w:name="envelope return" w:semiHidden="1" w:unhideWhenUsed="1"/>
@@ -330,7 +282,7 @@
     <w:lsdException w:name="Title" w:uiPriority="10" w:qFormat="1"/>
     <w:lsdException w:name="Closing" w:semiHidden="1" w:unhideWhenUsed="1"/>
     <w:lsdException w:name="Signature" w:semiHidden="1" w:unhideWhenUsed="1"/>
-    <w:lsdException w:name="Default Paragraph Font" w:semiHidden="1" w:uiPriority="1" w:unhideWhenUsed="1"/>
+    <w:lsdException w:name="Default Paragraph Font" w:uiPriority="1" w:semiHidden="1" w:unhideWhenUsed="1"/>
     <w:lsdException w:name="Body Text" w:semiHidden="1" w:unhideWhenUsed="1"/>
     <w:lsdException w:name="Body Text Indent" w:semiHidden="1" w:unhideWhenUsed="1"/>
     <w:lsdException w:name="List Continue" w:semiHidden="1" w:unhideWhenUsed="1"/>
@@ -530,8 +482,8 @@
     <w:lsdException w:name="Subtle Reference" w:uiPriority="31" w:qFormat="1"/>
     <w:lsdException w:name="Intense Reference" w:uiPriority="32" w:qFormat="1"/>
     <w:lsdException w:name="Book Title" w:uiPriority="33" w:qFormat="1"/>
-    <w:lsdException w:name="Bibliography" w:semiHidden="1" w:uiPriority="37" w:unhideWhenUsed="1"/>
-    <w:lsdException w:name="TOC Heading" w:semiHidden="1" w:uiPriority="39" w:unhideWhenUsed="1" w:qFormat="1"/>
+    <w:lsdException w:name="Bibliography" w:uiPriority="37" w:semiHidden="1" w:unhideWhenUsed="1"/>
+    <w:lsdException w:name="TOC Heading" w:uiPriority="39" w:semiHidden="1" w:unhideWhenUsed="1" w:qFormat="1"/>
     <w:lsdException w:name="Plain Table 1" w:uiPriority="41"/>
     <w:lsdException w:name="Plain Table 2" w:uiPriority="42"/>
     <w:lsdException w:name="Plain Table 3" w:uiPriority="43"/>
@@ -642,15 +594,96 @@
     <w:lsdException w:name="Unresolved Mention" w:semiHidden="1" w:unhideWhenUsed="1"/>
     <w:lsdException w:name="Smart Link" w:semiHidden="1" w:unhideWhenUsed="1"/>
   </w:latentStyles>
-  <w:style w:type="paragraph" w:default="1" w:styleId="Normal">
+  <w:style w:type="paragraph" w:styleId="Normal" w:default="1">
     <w:name w:val="Normal"/>
     <w:qFormat/>
+    <w:pPr>
+      <w:widowControl/>
+      <w:bidi w:val="0"/>
+      <w:spacing w:lineRule="auto" w:line="259" w:before="0" w:after="160"/>
+      <w:jc w:val="left"/>
+    </w:pPr>
+    <w:rPr>
+      <w:rFonts w:ascii="Calibri" w:hAnsi="Calibri" w:eastAsia="Calibri" w:cs="" w:asciiTheme="minorHAnsi" w:cstheme="minorBidi" w:eastAsiaTheme="minorHAnsi" w:hAnsiTheme="minorHAnsi"/>
+      <w:color w:val="auto"/>
+      <w:kern w:val="0"/>
+      <w:sz w:val="22"/>
+      <w:szCs w:val="22"/>
+      <w:lang w:val="en-US" w:eastAsia="en-US" w:bidi="ar-SA"/>
+    </w:rPr>
   </w:style>
-  <w:style w:type="character" w:default="1" w:styleId="DefaultParagraphFont">
+  <w:style w:type="character" w:styleId="DefaultParagraphFont" w:default="1">
     <w:name w:val="Default Paragraph Font"/>
     <w:uiPriority w:val="1"/>
     <w:semiHidden/>
     <w:unhideWhenUsed/>
+    <w:qFormat/>
+    <w:rPr/>
+  </w:style>
+  <w:style w:type="paragraph" w:styleId="Heading">
+    <w:name w:val="Heading"/>
+    <w:basedOn w:val="Normal"/>
+    <w:next w:val="TextBody"/>
+    <w:qFormat/>
+    <w:pPr>
+      <w:keepNext w:val="true"/>
+      <w:spacing w:before="240" w:after="120"/>
+    </w:pPr>
+    <w:rPr>
+      <w:rFonts w:ascii="Arial" w:hAnsi="Arial" w:eastAsia="Microsoft YaHei" w:cs="Arial"/>
+      <w:sz w:val="28"/>
+      <w:szCs w:val="28"/>
+    </w:rPr>
+  </w:style>
+  <w:style w:type="paragraph" w:styleId="TextBody">
+    <w:name w:val="Body Text"/>
+    <w:basedOn w:val="Normal"/>
+    <w:pPr>
+      <w:spacing w:lineRule="auto" w:line="276" w:before="0" w:after="140"/>
+    </w:pPr>
+    <w:rPr/>
+  </w:style>
+  <w:style w:type="paragraph" w:styleId="List">
+    <w:name w:val="List"/>
+    <w:basedOn w:val="TextBody"/>
+    <w:pPr/>
+    <w:rPr>
+      <w:rFonts w:cs="Arial"/>
+    </w:rPr>
+  </w:style>
+  <w:style w:type="paragraph" w:styleId="Caption">
+    <w:name w:val="Caption"/>
+    <w:basedOn w:val="Normal"/>
+    <w:qFormat/>
+    <w:pPr>
+      <w:suppressLineNumbers/>
+      <w:spacing w:before="120" w:after="120"/>
+    </w:pPr>
+    <w:rPr>
+      <w:rFonts w:cs="Arial"/>
+      <w:i/>
+      <w:iCs/>
+      <w:sz w:val="24"/>
+      <w:szCs w:val="24"/>
+    </w:rPr>
+  </w:style>
+  <w:style w:type="paragraph" w:styleId="Index">
+    <w:name w:val="Index"/>
+    <w:basedOn w:val="Normal"/>
+    <w:qFormat/>
+    <w:pPr>
+      <w:suppressLineNumbers/>
+    </w:pPr>
+    <w:rPr>
+      <w:rFonts w:cs="Arial"/>
+    </w:rPr>
+  </w:style>
+  <w:style w:type="numbering" w:styleId="NoList" w:default="1">
+    <w:name w:val="No List"/>
+    <w:uiPriority w:val="99"/>
+    <w:semiHidden/>
+    <w:unhideWhenUsed/>
+    <w:qFormat/>
   </w:style>
   <w:style w:type="table" w:default="1" w:styleId="TableNormal">
     <w:name w:val="Normal Table"/>
@@ -666,12 +699,6 @@
         <w:right w:w="108" w:type="dxa"/>
       </w:tblCellMar>
     </w:tblPr>
-  </w:style>
-  <w:style w:type="numbering" w:default="1" w:styleId="NoList">
-    <w:name w:val="No List"/>
-    <w:uiPriority w:val="99"/>
-    <w:semiHidden/>
-    <w:unhideWhenUsed/>
   </w:style>
 </w:styles>
 </file>

</xml_diff>